<commit_message>
Updated the v1.5 development branch to the trunk for download through The Commons.
</commit_message>
<xml_diff>
--- a/extensions/customcf/ImportCE/Import Custom Element Configuration.docx
+++ b/extensions/customcf/ImportCE/Import Custom Element Configuration.docx
@@ -47,7 +47,31 @@
     </w:p>
     <w:p>
       <w:r>
-        <w:t>The following steps are to add a new custom element to import into CommonSpot using the content creation API.  The data to import must be setup in a database table and a ColdFusion datasource setup.   The fields in the database table match the Custom Element field names.  For example, if the field in the custom element is “lastname”, then the table column name must be “lastname”.  This is a one-to-one mapping from the database columns to the custom element fields.</w:t>
+        <w:t xml:space="preserve">The following steps are to add a new custom element to import into CommonSpot using the content creation API.  The data to import must be setup in a database table and a ColdFusion </w:t>
+      </w:r>
+      <w:proofErr w:type="spellStart"/>
+      <w:r>
+        <w:t>datasource</w:t>
+      </w:r>
+      <w:proofErr w:type="spellEnd"/>
+      <w:r>
+        <w:t xml:space="preserve"> setup.   The fields in the database table match the Custom Element field names.  For example, if the field in the custom element is “</w:t>
+      </w:r>
+      <w:proofErr w:type="spellStart"/>
+      <w:r>
+        <w:t>lastname</w:t>
+      </w:r>
+      <w:proofErr w:type="spellEnd"/>
+      <w:r>
+        <w:t>”, then the table column name must be “</w:t>
+      </w:r>
+      <w:proofErr w:type="spellStart"/>
+      <w:r>
+        <w:t>lastname</w:t>
+      </w:r>
+      <w:proofErr w:type="spellEnd"/>
+      <w:r>
+        <w:t>”.  This is a one-to-one mapping from the database columns to the custom element fields.</w:t>
       </w:r>
     </w:p>
     <w:p/>
@@ -85,7 +109,23 @@
         </w:numPr>
       </w:pPr>
       <w:r>
-        <w:t>Make sure the table to import the data from has a unique column.  This can either be a uuid, guid, or auto incrementing integer.</w:t>
+        <w:t xml:space="preserve">Make sure the table to import the data from has a unique column.  This can either be a </w:t>
+      </w:r>
+      <w:proofErr w:type="spellStart"/>
+      <w:r>
+        <w:t>uuid</w:t>
+      </w:r>
+      <w:proofErr w:type="spellEnd"/>
+      <w:r>
+        <w:t xml:space="preserve">, </w:t>
+      </w:r>
+      <w:proofErr w:type="spellStart"/>
+      <w:r>
+        <w:t>guid</w:t>
+      </w:r>
+      <w:proofErr w:type="spellEnd"/>
+      <w:r>
+        <w:t>, or auto incrementing integer.</w:t>
       </w:r>
     </w:p>
     <w:p>
@@ -154,8 +194,13 @@
         </w:numPr>
       </w:pPr>
       <w:r>
-        <w:t>Select the element indicator and go to “Name…”.</w:t>
-      </w:r>
+        <w:t>Select the element indicator and go to “Name…</w:t>
+      </w:r>
+      <w:proofErr w:type="gramStart"/>
+      <w:r>
+        <w:t>”.</w:t>
+      </w:r>
+      <w:proofErr w:type="gramEnd"/>
     </w:p>
     <w:p>
       <w:pPr>
@@ -190,7 +235,31 @@
         </w:numPr>
       </w:pPr>
       <w:r>
-        <w:t>Open the CCAPI config xml file (/_cs_apps/config/ccapi.xml).</w:t>
+        <w:t xml:space="preserve">Open the CCAPI </w:t>
+      </w:r>
+      <w:proofErr w:type="spellStart"/>
+      <w:r>
+        <w:t>config</w:t>
+      </w:r>
+      <w:proofErr w:type="spellEnd"/>
+      <w:r>
+        <w:t xml:space="preserve"> xml file (/_</w:t>
+      </w:r>
+      <w:proofErr w:type="spellStart"/>
+      <w:r>
+        <w:t>cs_apps</w:t>
+      </w:r>
+      <w:proofErr w:type="spellEnd"/>
+      <w:r>
+        <w:t>/</w:t>
+      </w:r>
+      <w:proofErr w:type="spellStart"/>
+      <w:r>
+        <w:t>config</w:t>
+      </w:r>
+      <w:proofErr w:type="spellEnd"/>
+      <w:r>
+        <w:t>/ccapi.xml).</w:t>
       </w:r>
     </w:p>
     <w:p>
@@ -292,7 +361,45 @@
           <w:sz w:val="20"/>
           <w:szCs w:val="20"/>
         </w:rPr>
-        <w:t xml:space="preserve">   &lt;pageID&gt;#####&lt;/pageID&gt;</w:t>
+        <w:t xml:space="preserve">   &lt;</w:t>
+      </w:r>
+      <w:proofErr w:type="spellStart"/>
+      <w:proofErr w:type="gramStart"/>
+      <w:r>
+        <w:rPr>
+          <w:rFonts w:ascii="Courier New" w:eastAsia="Times New Roman" w:hAnsi="Courier New" w:cs="Courier New"/>
+          <w:sz w:val="20"/>
+          <w:szCs w:val="20"/>
+        </w:rPr>
+        <w:t>pageID</w:t>
+      </w:r>
+      <w:proofErr w:type="spellEnd"/>
+      <w:proofErr w:type="gramEnd"/>
+      <w:r>
+        <w:rPr>
+          <w:rFonts w:ascii="Courier New" w:eastAsia="Times New Roman" w:hAnsi="Courier New" w:cs="Courier New"/>
+          <w:sz w:val="20"/>
+          <w:szCs w:val="20"/>
+        </w:rPr>
+        <w:t>&gt;#####&lt;/</w:t>
+      </w:r>
+      <w:proofErr w:type="spellStart"/>
+      <w:r>
+        <w:rPr>
+          <w:rFonts w:ascii="Courier New" w:eastAsia="Times New Roman" w:hAnsi="Courier New" w:cs="Courier New"/>
+          <w:sz w:val="20"/>
+          <w:szCs w:val="20"/>
+        </w:rPr>
+        <w:t>pageID</w:t>
+      </w:r>
+      <w:proofErr w:type="spellEnd"/>
+      <w:r>
+        <w:rPr>
+          <w:rFonts w:ascii="Courier New" w:eastAsia="Times New Roman" w:hAnsi="Courier New" w:cs="Courier New"/>
+          <w:sz w:val="20"/>
+          <w:szCs w:val="20"/>
+        </w:rPr>
+        <w:t>&gt;</w:t>
       </w:r>
     </w:p>
     <w:p>
@@ -329,7 +436,45 @@
           <w:sz w:val="20"/>
           <w:szCs w:val="20"/>
         </w:rPr>
-        <w:t xml:space="preserve">   &lt;subsiteID&gt;##&lt;/subsiteID&gt;</w:t>
+        <w:t xml:space="preserve">   &lt;</w:t>
+      </w:r>
+      <w:proofErr w:type="spellStart"/>
+      <w:proofErr w:type="gramStart"/>
+      <w:r>
+        <w:rPr>
+          <w:rFonts w:ascii="Courier New" w:eastAsia="Times New Roman" w:hAnsi="Courier New" w:cs="Courier New"/>
+          <w:sz w:val="20"/>
+          <w:szCs w:val="20"/>
+        </w:rPr>
+        <w:t>subsiteID</w:t>
+      </w:r>
+      <w:proofErr w:type="spellEnd"/>
+      <w:proofErr w:type="gramEnd"/>
+      <w:r>
+        <w:rPr>
+          <w:rFonts w:ascii="Courier New" w:eastAsia="Times New Roman" w:hAnsi="Courier New" w:cs="Courier New"/>
+          <w:sz w:val="20"/>
+          <w:szCs w:val="20"/>
+        </w:rPr>
+        <w:t>&gt;##&lt;/</w:t>
+      </w:r>
+      <w:proofErr w:type="spellStart"/>
+      <w:r>
+        <w:rPr>
+          <w:rFonts w:ascii="Courier New" w:eastAsia="Times New Roman" w:hAnsi="Courier New" w:cs="Courier New"/>
+          <w:sz w:val="20"/>
+          <w:szCs w:val="20"/>
+        </w:rPr>
+        <w:t>subsiteID</w:t>
+      </w:r>
+      <w:proofErr w:type="spellEnd"/>
+      <w:r>
+        <w:rPr>
+          <w:rFonts w:ascii="Courier New" w:eastAsia="Times New Roman" w:hAnsi="Courier New" w:cs="Courier New"/>
+          <w:sz w:val="20"/>
+          <w:szCs w:val="20"/>
+        </w:rPr>
+        <w:t>&gt;</w:t>
       </w:r>
     </w:p>
     <w:p>
@@ -366,7 +511,53 @@
           <w:sz w:val="20"/>
           <w:szCs w:val="20"/>
         </w:rPr>
-        <w:t xml:space="preserve">   &lt;elementType&gt;custom&lt;/elementType&gt;</w:t>
+        <w:t xml:space="preserve">   &lt;</w:t>
+      </w:r>
+      <w:proofErr w:type="spellStart"/>
+      <w:proofErr w:type="gramStart"/>
+      <w:r>
+        <w:rPr>
+          <w:rFonts w:ascii="Courier New" w:eastAsia="Times New Roman" w:hAnsi="Courier New" w:cs="Courier New"/>
+          <w:sz w:val="20"/>
+          <w:szCs w:val="20"/>
+        </w:rPr>
+        <w:t>elementType</w:t>
+      </w:r>
+      <w:proofErr w:type="spellEnd"/>
+      <w:r>
+        <w:rPr>
+          <w:rFonts w:ascii="Courier New" w:eastAsia="Times New Roman" w:hAnsi="Courier New" w:cs="Courier New"/>
+          <w:sz w:val="20"/>
+          <w:szCs w:val="20"/>
+        </w:rPr>
+        <w:t>&gt;</w:t>
+      </w:r>
+      <w:proofErr w:type="gramEnd"/>
+      <w:r>
+        <w:rPr>
+          <w:rFonts w:ascii="Courier New" w:eastAsia="Times New Roman" w:hAnsi="Courier New" w:cs="Courier New"/>
+          <w:sz w:val="20"/>
+          <w:szCs w:val="20"/>
+        </w:rPr>
+        <w:t>custom&lt;/</w:t>
+      </w:r>
+      <w:proofErr w:type="spellStart"/>
+      <w:r>
+        <w:rPr>
+          <w:rFonts w:ascii="Courier New" w:eastAsia="Times New Roman" w:hAnsi="Courier New" w:cs="Courier New"/>
+          <w:sz w:val="20"/>
+          <w:szCs w:val="20"/>
+        </w:rPr>
+        <w:t>elementType</w:t>
+      </w:r>
+      <w:proofErr w:type="spellEnd"/>
+      <w:r>
+        <w:rPr>
+          <w:rFonts w:ascii="Courier New" w:eastAsia="Times New Roman" w:hAnsi="Courier New" w:cs="Courier New"/>
+          <w:sz w:val="20"/>
+          <w:szCs w:val="20"/>
+        </w:rPr>
+        <w:t>&gt;</w:t>
       </w:r>
     </w:p>
     <w:p>
@@ -403,7 +594,45 @@
           <w:sz w:val="20"/>
           <w:szCs w:val="20"/>
         </w:rPr>
-        <w:t xml:space="preserve">   &lt;controlName&gt;&lt;/controlName&gt;</w:t>
+        <w:t xml:space="preserve">   &lt;</w:t>
+      </w:r>
+      <w:proofErr w:type="spellStart"/>
+      <w:proofErr w:type="gramStart"/>
+      <w:r>
+        <w:rPr>
+          <w:rFonts w:ascii="Courier New" w:eastAsia="Times New Roman" w:hAnsi="Courier New" w:cs="Courier New"/>
+          <w:sz w:val="20"/>
+          <w:szCs w:val="20"/>
+        </w:rPr>
+        <w:t>controlName</w:t>
+      </w:r>
+      <w:proofErr w:type="spellEnd"/>
+      <w:proofErr w:type="gramEnd"/>
+      <w:r>
+        <w:rPr>
+          <w:rFonts w:ascii="Courier New" w:eastAsia="Times New Roman" w:hAnsi="Courier New" w:cs="Courier New"/>
+          <w:sz w:val="20"/>
+          <w:szCs w:val="20"/>
+        </w:rPr>
+        <w:t>&gt;&lt;/</w:t>
+      </w:r>
+      <w:proofErr w:type="spellStart"/>
+      <w:r>
+        <w:rPr>
+          <w:rFonts w:ascii="Courier New" w:eastAsia="Times New Roman" w:hAnsi="Courier New" w:cs="Courier New"/>
+          <w:sz w:val="20"/>
+          <w:szCs w:val="20"/>
+        </w:rPr>
+        <w:t>controlName</w:t>
+      </w:r>
+      <w:proofErr w:type="spellEnd"/>
+      <w:r>
+        <w:rPr>
+          <w:rFonts w:ascii="Courier New" w:eastAsia="Times New Roman" w:hAnsi="Courier New" w:cs="Courier New"/>
+          <w:sz w:val="20"/>
+          <w:szCs w:val="20"/>
+        </w:rPr>
+        <w:t>&gt;</w:t>
       </w:r>
     </w:p>
     <w:p>
@@ -486,7 +715,23 @@
         </w:numPr>
       </w:pPr>
       <w:r>
-        <w:t>To populate the &lt;pageID&gt; and &lt;subsiteID&gt; tags, view the source code</w:t>
+        <w:t>To populate the &lt;</w:t>
+      </w:r>
+      <w:proofErr w:type="spellStart"/>
+      <w:r>
+        <w:t>pageID</w:t>
+      </w:r>
+      <w:proofErr w:type="spellEnd"/>
+      <w:r>
+        <w:t>&gt; and &lt;</w:t>
+      </w:r>
+      <w:proofErr w:type="spellStart"/>
+      <w:r>
+        <w:t>subsiteID</w:t>
+      </w:r>
+      <w:proofErr w:type="spellEnd"/>
+      <w:r>
+        <w:t>&gt; tags, view the source code</w:t>
       </w:r>
       <w:r>
         <w:t xml:space="preserve"> on the Import Custom Element CCAPI page (/import/CCAPI.cfm).</w:t>
@@ -501,7 +746,15 @@
         </w:numPr>
       </w:pPr>
       <w:r>
-        <w:t>Identify the following JavaScript value and use this value in the “pageID” tags.</w:t>
+        <w:t>Identify the following JavaScript value and use this value in the “</w:t>
+      </w:r>
+      <w:proofErr w:type="spellStart"/>
+      <w:r>
+        <w:t>pageID</w:t>
+      </w:r>
+      <w:proofErr w:type="spellEnd"/>
+      <w:r>
+        <w:t>” tags.</w:t>
       </w:r>
     </w:p>
     <w:p>
@@ -510,7 +763,24 @@
       </w:pPr>
       <w:r>
         <w:tab/>
-        <w:t>var jsPageID = ####;</w:t>
+      </w:r>
+      <w:proofErr w:type="spellStart"/>
+      <w:proofErr w:type="gramStart"/>
+      <w:r>
+        <w:t>var</w:t>
+      </w:r>
+      <w:proofErr w:type="spellEnd"/>
+      <w:proofErr w:type="gramEnd"/>
+      <w:r>
+        <w:t xml:space="preserve"> </w:t>
+      </w:r>
+      <w:proofErr w:type="spellStart"/>
+      <w:r>
+        <w:t>jsPageID</w:t>
+      </w:r>
+      <w:proofErr w:type="spellEnd"/>
+      <w:r>
+        <w:t xml:space="preserve"> = ####;</w:t>
       </w:r>
     </w:p>
     <w:p>
@@ -529,9 +799,11 @@
       <w:r>
         <w:t>Identify the following JavaScript value and use this value in the “</w:t>
       </w:r>
+      <w:proofErr w:type="spellStart"/>
       <w:r>
         <w:t>subsiteID</w:t>
       </w:r>
+      <w:proofErr w:type="spellEnd"/>
       <w:r>
         <w:t>” tags.</w:t>
       </w:r>
@@ -542,7 +814,24 @@
       </w:pPr>
       <w:r>
         <w:tab/>
-        <w:t>var jsSubSiteID = ##;</w:t>
+      </w:r>
+      <w:proofErr w:type="spellStart"/>
+      <w:proofErr w:type="gramStart"/>
+      <w:r>
+        <w:t>var</w:t>
+      </w:r>
+      <w:proofErr w:type="spellEnd"/>
+      <w:proofErr w:type="gramEnd"/>
+      <w:r>
+        <w:t xml:space="preserve"> </w:t>
+      </w:r>
+      <w:proofErr w:type="spellStart"/>
+      <w:r>
+        <w:t>jsSubSiteID</w:t>
+      </w:r>
+      <w:proofErr w:type="spellEnd"/>
+      <w:r>
+        <w:t xml:space="preserve"> = ##;</w:t>
       </w:r>
     </w:p>
     <w:p/>
@@ -555,7 +844,39 @@
         </w:numPr>
       </w:pPr>
       <w:r>
-        <w:t xml:space="preserve">Edit the Import Custom Element menu file (/customcf/ccapi_import.cfm).  </w:t>
+        <w:t>Copy the Import Custom Element menu custom script from the ADF (/ADF/extensions/</w:t>
+      </w:r>
+      <w:proofErr w:type="spellStart"/>
+      <w:r>
+        <w:t>customcf</w:t>
+      </w:r>
+      <w:proofErr w:type="spellEnd"/>
+      <w:r>
+        <w:t>/</w:t>
+      </w:r>
+      <w:proofErr w:type="spellStart"/>
+      <w:r>
+        <w:t>ImportCE</w:t>
+      </w:r>
+      <w:proofErr w:type="spellEnd"/>
+      <w:r>
+        <w:t xml:space="preserve">/ccapi_import.cfm) to the sites </w:t>
+      </w:r>
+      <w:proofErr w:type="spellStart"/>
+      <w:r>
+        <w:t>customcf</w:t>
+      </w:r>
+      <w:proofErr w:type="spellEnd"/>
+      <w:r>
+        <w:t xml:space="preserve"> directory (/</w:t>
+      </w:r>
+      <w:proofErr w:type="spellStart"/>
+      <w:r>
+        <w:t>customcf</w:t>
+      </w:r>
+      <w:proofErr w:type="spellEnd"/>
+      <w:r>
+        <w:t>/).</w:t>
       </w:r>
     </w:p>
     <w:p>
@@ -567,11 +888,33 @@
         </w:numPr>
       </w:pPr>
       <w:r>
+        <w:t>Edit the Import Custom Element menu file (/</w:t>
+      </w:r>
+      <w:proofErr w:type="spellStart"/>
+      <w:r>
+        <w:t>customcf</w:t>
+      </w:r>
+      <w:proofErr w:type="spellEnd"/>
+      <w:r>
+        <w:t xml:space="preserve">/ccapi_import.cfm).  </w:t>
+      </w:r>
+    </w:p>
+    <w:p>
+      <w:pPr>
+        <w:pStyle w:val="ListParagraph"/>
+        <w:numPr>
+          <w:ilvl w:val="0"/>
+          <w:numId w:val="1"/>
+        </w:numPr>
+      </w:pPr>
+      <w:r>
         <w:t>In the HTML select tag with the name “</w:t>
       </w:r>
+      <w:proofErr w:type="spellStart"/>
       <w:r>
         <w:t>importCE</w:t>
       </w:r>
+      <w:proofErr w:type="spellEnd"/>
       <w:r>
         <w:t>” in the form, add a new option for this new custom element.</w:t>
       </w:r>
@@ -603,7 +946,15 @@
         </w:numPr>
       </w:pPr>
       <w:r>
-        <w:t>The value field must match the Custom Element name as it is stored in CommonSpot.  (To find this exact custom element name, query the FormControl table)</w:t>
+        <w:t xml:space="preserve">The value field must match the Custom Element name as it is stored in CommonSpot.  (To find this exact custom element name, query the </w:t>
+      </w:r>
+      <w:proofErr w:type="spellStart"/>
+      <w:r>
+        <w:t>FormControl</w:t>
+      </w:r>
+      <w:proofErr w:type="spellEnd"/>
+      <w:r>
+        <w:t xml:space="preserve"> table)</w:t>
       </w:r>
     </w:p>
     <w:p>
@@ -615,13 +966,45 @@
         </w:numPr>
       </w:pPr>
       <w:r>
-        <w:t>If the</w:t>
+        <w:t>Copy the Import Custom Element component from the ADF (/ADF/extensions/</w:t>
+      </w:r>
+      <w:proofErr w:type="spellStart"/>
+      <w:r>
+        <w:t>customcf</w:t>
+      </w:r>
+      <w:proofErr w:type="spellEnd"/>
+      <w:r>
+        <w:t>/</w:t>
+      </w:r>
+      <w:proofErr w:type="spellStart"/>
+      <w:r>
+        <w:t>ImportCE</w:t>
+      </w:r>
+      <w:proofErr w:type="spellEnd"/>
+      <w:r>
+        <w:t>/</w:t>
       </w:r>
       <w:r>
         <w:t xml:space="preserve"> </w:t>
       </w:r>
       <w:r>
-        <w:t>Import Custom Element is not in this directoy (/_cs_apps/components/importCE.cfc), then add it in.</w:t>
+        <w:t xml:space="preserve">importCE.cfc) to the sites </w:t>
+      </w:r>
+      <w:proofErr w:type="spellStart"/>
+      <w:r>
+        <w:t>customcf</w:t>
+      </w:r>
+      <w:proofErr w:type="spellEnd"/>
+      <w:r>
+        <w:t xml:space="preserve"> directory (/_</w:t>
+      </w:r>
+      <w:proofErr w:type="spellStart"/>
+      <w:r>
+        <w:t>cs_apps</w:t>
+      </w:r>
+      <w:proofErr w:type="spellEnd"/>
+      <w:r>
+        <w:t>/components/).</w:t>
       </w:r>
     </w:p>
     <w:p>
@@ -633,7 +1016,15 @@
         </w:numPr>
       </w:pPr>
       <w:r>
-        <w:t>Edit the Import Custom Element component file (/_cs_apps/components/importCE.cfc).</w:t>
+        <w:t>Edit the Import Custom Element component file (/_</w:t>
+      </w:r>
+      <w:proofErr w:type="spellStart"/>
+      <w:r>
+        <w:t>cs_apps</w:t>
+      </w:r>
+      <w:proofErr w:type="spellEnd"/>
+      <w:r>
+        <w:t>/components/importCE.cfc).</w:t>
       </w:r>
     </w:p>
     <w:p>
@@ -667,6 +1058,7 @@
           <w:szCs w:val="20"/>
         </w:rPr>
       </w:pPr>
+      <w:proofErr w:type="gramStart"/>
       <w:r>
         <w:rPr>
           <w:rFonts w:ascii="Courier New" w:hAnsi="Courier New" w:cs="Courier New"/>
@@ -676,6 +1068,7 @@
         </w:rPr>
         <w:t>case</w:t>
       </w:r>
+      <w:proofErr w:type="gramEnd"/>
       <w:r>
         <w:rPr>
           <w:rFonts w:ascii="Courier New" w:hAnsi="Courier New" w:cs="Courier New"/>
@@ -692,7 +1085,27 @@
           <w:sz w:val="20"/>
           <w:szCs w:val="20"/>
         </w:rPr>
-        <w:t>"Rental_Property"</w:t>
+        <w:t>"</w:t>
+      </w:r>
+      <w:proofErr w:type="spellStart"/>
+      <w:r>
+        <w:rPr>
+          <w:rFonts w:ascii="Courier New" w:hAnsi="Courier New" w:cs="Courier New"/>
+          <w:color w:val="0000FF"/>
+          <w:sz w:val="20"/>
+          <w:szCs w:val="20"/>
+        </w:rPr>
+        <w:t>Rental_Property</w:t>
+      </w:r>
+      <w:proofErr w:type="spellEnd"/>
+      <w:r>
+        <w:rPr>
+          <w:rFonts w:ascii="Courier New" w:hAnsi="Courier New" w:cs="Courier New"/>
+          <w:color w:val="0000FF"/>
+          <w:sz w:val="20"/>
+          <w:szCs w:val="20"/>
+        </w:rPr>
+        <w:t>"</w:t>
       </w:r>
       <w:r>
         <w:rPr>
@@ -775,7 +1188,46 @@
           <w:szCs w:val="20"/>
         </w:rPr>
         <w:tab/>
-        <w:t>argPassStruct.ceName = arguments.ceName;</w:t>
+      </w:r>
+      <w:proofErr w:type="spellStart"/>
+      <w:r>
+        <w:rPr>
+          <w:rFonts w:ascii="Courier New" w:hAnsi="Courier New" w:cs="Courier New"/>
+          <w:color w:val="000000"/>
+          <w:sz w:val="20"/>
+          <w:szCs w:val="20"/>
+        </w:rPr>
+        <w:t>argPassStruct.ceName</w:t>
+      </w:r>
+      <w:proofErr w:type="spellEnd"/>
+      <w:r>
+        <w:rPr>
+          <w:rFonts w:ascii="Courier New" w:hAnsi="Courier New" w:cs="Courier New"/>
+          <w:color w:val="000000"/>
+          <w:sz w:val="20"/>
+          <w:szCs w:val="20"/>
+        </w:rPr>
+        <w:t xml:space="preserve"> = </w:t>
+      </w:r>
+      <w:proofErr w:type="spellStart"/>
+      <w:r>
+        <w:rPr>
+          <w:rFonts w:ascii="Courier New" w:hAnsi="Courier New" w:cs="Courier New"/>
+          <w:color w:val="000000"/>
+          <w:sz w:val="20"/>
+          <w:szCs w:val="20"/>
+        </w:rPr>
+        <w:t>arguments.ceName</w:t>
+      </w:r>
+      <w:proofErr w:type="spellEnd"/>
+      <w:r>
+        <w:rPr>
+          <w:rFonts w:ascii="Courier New" w:hAnsi="Courier New" w:cs="Courier New"/>
+          <w:color w:val="000000"/>
+          <w:sz w:val="20"/>
+          <w:szCs w:val="20"/>
+        </w:rPr>
+        <w:t>;</w:t>
       </w:r>
     </w:p>
     <w:p>
@@ -817,7 +1269,26 @@
           <w:szCs w:val="20"/>
         </w:rPr>
         <w:tab/>
-        <w:t xml:space="preserve">argPassStruct.uniqueFldName = </w:t>
+      </w:r>
+      <w:proofErr w:type="spellStart"/>
+      <w:r>
+        <w:rPr>
+          <w:rFonts w:ascii="Courier New" w:hAnsi="Courier New" w:cs="Courier New"/>
+          <w:color w:val="000000"/>
+          <w:sz w:val="20"/>
+          <w:szCs w:val="20"/>
+        </w:rPr>
+        <w:t>argPassStruct.uniqueFldName</w:t>
+      </w:r>
+      <w:proofErr w:type="spellEnd"/>
+      <w:r>
+        <w:rPr>
+          <w:rFonts w:ascii="Courier New" w:hAnsi="Courier New" w:cs="Courier New"/>
+          <w:color w:val="000000"/>
+          <w:sz w:val="20"/>
+          <w:szCs w:val="20"/>
+        </w:rPr>
+        <w:t xml:space="preserve"> = </w:t>
       </w:r>
       <w:r>
         <w:rPr>
@@ -877,7 +1348,26 @@
           <w:szCs w:val="20"/>
         </w:rPr>
         <w:tab/>
-        <w:t xml:space="preserve">argPassStruct.createUUIDFld = </w:t>
+      </w:r>
+      <w:proofErr w:type="spellStart"/>
+      <w:r>
+        <w:rPr>
+          <w:rFonts w:ascii="Courier New" w:hAnsi="Courier New" w:cs="Courier New"/>
+          <w:color w:val="000000"/>
+          <w:sz w:val="20"/>
+          <w:szCs w:val="20"/>
+        </w:rPr>
+        <w:t>argPassStruct.createUUIDFld</w:t>
+      </w:r>
+      <w:proofErr w:type="spellEnd"/>
+      <w:r>
+        <w:rPr>
+          <w:rFonts w:ascii="Courier New" w:hAnsi="Courier New" w:cs="Courier New"/>
+          <w:color w:val="000000"/>
+          <w:sz w:val="20"/>
+          <w:szCs w:val="20"/>
+        </w:rPr>
+        <w:t xml:space="preserve"> = </w:t>
       </w:r>
       <w:r>
         <w:rPr>
@@ -937,7 +1427,26 @@
           <w:szCs w:val="20"/>
         </w:rPr>
         <w:tab/>
-        <w:t xml:space="preserve">argPassStruct.ccAPIConfigName = </w:t>
+      </w:r>
+      <w:proofErr w:type="spellStart"/>
+      <w:r>
+        <w:rPr>
+          <w:rFonts w:ascii="Courier New" w:hAnsi="Courier New" w:cs="Courier New"/>
+          <w:color w:val="000000"/>
+          <w:sz w:val="20"/>
+          <w:szCs w:val="20"/>
+        </w:rPr>
+        <w:t>argPassStruct.ccAPIConfigName</w:t>
+      </w:r>
+      <w:proofErr w:type="spellEnd"/>
+      <w:r>
+        <w:rPr>
+          <w:rFonts w:ascii="Courier New" w:hAnsi="Courier New" w:cs="Courier New"/>
+          <w:color w:val="000000"/>
+          <w:sz w:val="20"/>
+          <w:szCs w:val="20"/>
+        </w:rPr>
+        <w:t xml:space="preserve"> = </w:t>
       </w:r>
       <w:r>
         <w:rPr>
@@ -997,7 +1506,26 @@
           <w:szCs w:val="20"/>
         </w:rPr>
         <w:tab/>
-        <w:t xml:space="preserve">argPassStruct.extDataSource = </w:t>
+      </w:r>
+      <w:proofErr w:type="spellStart"/>
+      <w:r>
+        <w:rPr>
+          <w:rFonts w:ascii="Courier New" w:hAnsi="Courier New" w:cs="Courier New"/>
+          <w:color w:val="000000"/>
+          <w:sz w:val="20"/>
+          <w:szCs w:val="20"/>
+        </w:rPr>
+        <w:t>argPassStruct.extDataSource</w:t>
+      </w:r>
+      <w:proofErr w:type="spellEnd"/>
+      <w:r>
+        <w:rPr>
+          <w:rFonts w:ascii="Courier New" w:hAnsi="Courier New" w:cs="Courier New"/>
+          <w:color w:val="000000"/>
+          <w:sz w:val="20"/>
+          <w:szCs w:val="20"/>
+        </w:rPr>
+        <w:t xml:space="preserve"> = </w:t>
       </w:r>
       <w:r>
         <w:rPr>
@@ -1057,7 +1585,26 @@
           <w:szCs w:val="20"/>
         </w:rPr>
         <w:tab/>
-        <w:t xml:space="preserve">argPassStruct.extTableName = </w:t>
+      </w:r>
+      <w:proofErr w:type="spellStart"/>
+      <w:r>
+        <w:rPr>
+          <w:rFonts w:ascii="Courier New" w:hAnsi="Courier New" w:cs="Courier New"/>
+          <w:color w:val="000000"/>
+          <w:sz w:val="20"/>
+          <w:szCs w:val="20"/>
+        </w:rPr>
+        <w:t>argPassStruct.extTableName</w:t>
+      </w:r>
+      <w:proofErr w:type="spellEnd"/>
+      <w:r>
+        <w:rPr>
+          <w:rFonts w:ascii="Courier New" w:hAnsi="Courier New" w:cs="Courier New"/>
+          <w:color w:val="000000"/>
+          <w:sz w:val="20"/>
+          <w:szCs w:val="20"/>
+        </w:rPr>
+        <w:t xml:space="preserve"> = </w:t>
       </w:r>
       <w:r>
         <w:rPr>
@@ -1117,7 +1664,68 @@
           <w:szCs w:val="20"/>
         </w:rPr>
         <w:tab/>
-        <w:t xml:space="preserve">processImport(importData=argPassStruct, </w:t>
+      </w:r>
+      <w:proofErr w:type="spellStart"/>
+      <w:proofErr w:type="gramStart"/>
+      <w:r>
+        <w:rPr>
+          <w:rFonts w:ascii="Courier New" w:hAnsi="Courier New" w:cs="Courier New"/>
+          <w:color w:val="000000"/>
+          <w:sz w:val="20"/>
+          <w:szCs w:val="20"/>
+        </w:rPr>
+        <w:t>processImport</w:t>
+      </w:r>
+      <w:proofErr w:type="spellEnd"/>
+      <w:r>
+        <w:rPr>
+          <w:rFonts w:ascii="Courier New" w:hAnsi="Courier New" w:cs="Courier New"/>
+          <w:color w:val="000000"/>
+          <w:sz w:val="20"/>
+          <w:szCs w:val="20"/>
+        </w:rPr>
+        <w:t>(</w:t>
+      </w:r>
+      <w:proofErr w:type="spellStart"/>
+      <w:proofErr w:type="gramEnd"/>
+      <w:r>
+        <w:rPr>
+          <w:rFonts w:ascii="Courier New" w:hAnsi="Courier New" w:cs="Courier New"/>
+          <w:color w:val="000000"/>
+          <w:sz w:val="20"/>
+          <w:szCs w:val="20"/>
+        </w:rPr>
+        <w:t>importData</w:t>
+      </w:r>
+      <w:proofErr w:type="spellEnd"/>
+      <w:r>
+        <w:rPr>
+          <w:rFonts w:ascii="Courier New" w:hAnsi="Courier New" w:cs="Courier New"/>
+          <w:color w:val="000000"/>
+          <w:sz w:val="20"/>
+          <w:szCs w:val="20"/>
+        </w:rPr>
+        <w:t>=</w:t>
+      </w:r>
+      <w:proofErr w:type="spellStart"/>
+      <w:r>
+        <w:rPr>
+          <w:rFonts w:ascii="Courier New" w:hAnsi="Courier New" w:cs="Courier New"/>
+          <w:color w:val="000000"/>
+          <w:sz w:val="20"/>
+          <w:szCs w:val="20"/>
+        </w:rPr>
+        <w:t>argPassStruct</w:t>
+      </w:r>
+      <w:proofErr w:type="spellEnd"/>
+      <w:r>
+        <w:rPr>
+          <w:rFonts w:ascii="Courier New" w:hAnsi="Courier New" w:cs="Courier New"/>
+          <w:color w:val="000000"/>
+          <w:sz w:val="20"/>
+          <w:szCs w:val="20"/>
+        </w:rPr>
+        <w:t xml:space="preserve">, </w:t>
       </w:r>
     </w:p>
     <w:p>
@@ -1168,7 +1776,37 @@
           <w:szCs w:val="20"/>
         </w:rPr>
         <w:tab/>
-        <w:t>restart=arguments.restart,</w:t>
+      </w:r>
+      <w:proofErr w:type="gramStart"/>
+      <w:r>
+        <w:rPr>
+          <w:rFonts w:ascii="Courier New" w:hAnsi="Courier New" w:cs="Courier New"/>
+          <w:color w:val="000000"/>
+          <w:sz w:val="20"/>
+          <w:szCs w:val="20"/>
+        </w:rPr>
+        <w:t>restart=</w:t>
+      </w:r>
+      <w:proofErr w:type="spellStart"/>
+      <w:proofErr w:type="gramEnd"/>
+      <w:r>
+        <w:rPr>
+          <w:rFonts w:ascii="Courier New" w:hAnsi="Courier New" w:cs="Courier New"/>
+          <w:color w:val="000000"/>
+          <w:sz w:val="20"/>
+          <w:szCs w:val="20"/>
+        </w:rPr>
+        <w:t>arguments.restart</w:t>
+      </w:r>
+      <w:proofErr w:type="spellEnd"/>
+      <w:r>
+        <w:rPr>
+          <w:rFonts w:ascii="Courier New" w:hAnsi="Courier New" w:cs="Courier New"/>
+          <w:color w:val="000000"/>
+          <w:sz w:val="20"/>
+          <w:szCs w:val="20"/>
+        </w:rPr>
+        <w:t>,</w:t>
       </w:r>
     </w:p>
     <w:p>
@@ -1184,14 +1822,87 @@
           <w:szCs w:val="20"/>
         </w:rPr>
       </w:pPr>
-      <w:r>
-        <w:rPr>
-          <w:rFonts w:ascii="Courier New" w:hAnsi="Courier New" w:cs="Courier New"/>
-          <w:color w:val="000000"/>
-          <w:sz w:val="20"/>
-          <w:szCs w:val="20"/>
-        </w:rPr>
-        <w:t>passCount=arguments.passCount, scheduleProcess=arguments.scheduleProcess,</w:t>
+      <w:proofErr w:type="spellStart"/>
+      <w:proofErr w:type="gramStart"/>
+      <w:r>
+        <w:rPr>
+          <w:rFonts w:ascii="Courier New" w:hAnsi="Courier New" w:cs="Courier New"/>
+          <w:color w:val="000000"/>
+          <w:sz w:val="20"/>
+          <w:szCs w:val="20"/>
+        </w:rPr>
+        <w:t>passCount</w:t>
+      </w:r>
+      <w:proofErr w:type="spellEnd"/>
+      <w:r>
+        <w:rPr>
+          <w:rFonts w:ascii="Courier New" w:hAnsi="Courier New" w:cs="Courier New"/>
+          <w:color w:val="000000"/>
+          <w:sz w:val="20"/>
+          <w:szCs w:val="20"/>
+        </w:rPr>
+        <w:t>=</w:t>
+      </w:r>
+      <w:proofErr w:type="spellStart"/>
+      <w:proofErr w:type="gramEnd"/>
+      <w:r>
+        <w:rPr>
+          <w:rFonts w:ascii="Courier New" w:hAnsi="Courier New" w:cs="Courier New"/>
+          <w:color w:val="000000"/>
+          <w:sz w:val="20"/>
+          <w:szCs w:val="20"/>
+        </w:rPr>
+        <w:t>arguments.passCount</w:t>
+      </w:r>
+      <w:proofErr w:type="spellEnd"/>
+      <w:r>
+        <w:rPr>
+          <w:rFonts w:ascii="Courier New" w:hAnsi="Courier New" w:cs="Courier New"/>
+          <w:color w:val="000000"/>
+          <w:sz w:val="20"/>
+          <w:szCs w:val="20"/>
+        </w:rPr>
+        <w:t xml:space="preserve">, </w:t>
+      </w:r>
+      <w:proofErr w:type="spellStart"/>
+      <w:r>
+        <w:rPr>
+          <w:rFonts w:ascii="Courier New" w:hAnsi="Courier New" w:cs="Courier New"/>
+          <w:color w:val="000000"/>
+          <w:sz w:val="20"/>
+          <w:szCs w:val="20"/>
+        </w:rPr>
+        <w:t>scheduleProcess</w:t>
+      </w:r>
+      <w:proofErr w:type="spellEnd"/>
+      <w:r>
+        <w:rPr>
+          <w:rFonts w:ascii="Courier New" w:hAnsi="Courier New" w:cs="Courier New"/>
+          <w:color w:val="000000"/>
+          <w:sz w:val="20"/>
+          <w:szCs w:val="20"/>
+        </w:rPr>
+        <w:t>=</w:t>
+      </w:r>
+      <w:proofErr w:type="spellStart"/>
+      <w:r>
+        <w:rPr>
+          <w:rFonts w:ascii="Courier New" w:hAnsi="Courier New" w:cs="Courier New"/>
+          <w:color w:val="000000"/>
+          <w:sz w:val="20"/>
+          <w:szCs w:val="20"/>
+        </w:rPr>
+        <w:t>arguments.scheduleProcess</w:t>
+      </w:r>
+      <w:proofErr w:type="spellEnd"/>
+      <w:r>
+        <w:rPr>
+          <w:rFonts w:ascii="Courier New" w:hAnsi="Courier New" w:cs="Courier New"/>
+          <w:color w:val="000000"/>
+          <w:sz w:val="20"/>
+          <w:szCs w:val="20"/>
+        </w:rPr>
+        <w:t>,</w:t>
       </w:r>
     </w:p>
     <w:p>
@@ -1241,7 +1952,48 @@
           <w:szCs w:val="20"/>
         </w:rPr>
         <w:tab/>
-        <w:t>delayMinutes=arguments.delayMinutes,</w:t>
+      </w:r>
+      <w:proofErr w:type="spellStart"/>
+      <w:proofErr w:type="gramStart"/>
+      <w:r>
+        <w:rPr>
+          <w:rFonts w:ascii="Courier New" w:hAnsi="Courier New" w:cs="Courier New"/>
+          <w:color w:val="000000"/>
+          <w:sz w:val="20"/>
+          <w:szCs w:val="20"/>
+        </w:rPr>
+        <w:t>delayMinutes</w:t>
+      </w:r>
+      <w:proofErr w:type="spellEnd"/>
+      <w:r>
+        <w:rPr>
+          <w:rFonts w:ascii="Courier New" w:hAnsi="Courier New" w:cs="Courier New"/>
+          <w:color w:val="000000"/>
+          <w:sz w:val="20"/>
+          <w:szCs w:val="20"/>
+        </w:rPr>
+        <w:t>=</w:t>
+      </w:r>
+      <w:proofErr w:type="spellStart"/>
+      <w:proofErr w:type="gramEnd"/>
+      <w:r>
+        <w:rPr>
+          <w:rFonts w:ascii="Courier New" w:hAnsi="Courier New" w:cs="Courier New"/>
+          <w:color w:val="000000"/>
+          <w:sz w:val="20"/>
+          <w:szCs w:val="20"/>
+        </w:rPr>
+        <w:t>arguments.delayMinutes</w:t>
+      </w:r>
+      <w:proofErr w:type="spellEnd"/>
+      <w:r>
+        <w:rPr>
+          <w:rFonts w:ascii="Courier New" w:hAnsi="Courier New" w:cs="Courier New"/>
+          <w:color w:val="000000"/>
+          <w:sz w:val="20"/>
+          <w:szCs w:val="20"/>
+        </w:rPr>
+        <w:t>,</w:t>
       </w:r>
     </w:p>
     <w:p>
@@ -1291,7 +2043,28 @@
           <w:szCs w:val="20"/>
         </w:rPr>
         <w:tab/>
-        <w:t>logFileName=</w:t>
+      </w:r>
+      <w:proofErr w:type="spellStart"/>
+      <w:proofErr w:type="gramStart"/>
+      <w:r>
+        <w:rPr>
+          <w:rFonts w:ascii="Courier New" w:hAnsi="Courier New" w:cs="Courier New"/>
+          <w:color w:val="000000"/>
+          <w:sz w:val="20"/>
+          <w:szCs w:val="20"/>
+        </w:rPr>
+        <w:t>logFileName</w:t>
+      </w:r>
+      <w:proofErr w:type="spellEnd"/>
+      <w:proofErr w:type="gramEnd"/>
+      <w:r>
+        <w:rPr>
+          <w:rFonts w:ascii="Courier New" w:hAnsi="Courier New" w:cs="Courier New"/>
+          <w:color w:val="000000"/>
+          <w:sz w:val="20"/>
+          <w:szCs w:val="20"/>
+        </w:rPr>
+        <w:t>=</w:t>
       </w:r>
       <w:r>
         <w:rPr>
@@ -1300,7 +2073,27 @@
           <w:sz w:val="20"/>
           <w:szCs w:val="20"/>
         </w:rPr>
-        <w:t>"import_element_#arguments.ceName#.log"</w:t>
+        <w:t>"</w:t>
+      </w:r>
+      <w:proofErr w:type="spellStart"/>
+      <w:r>
+        <w:rPr>
+          <w:rFonts w:ascii="Courier New" w:hAnsi="Courier New" w:cs="Courier New"/>
+          <w:color w:val="0000FF"/>
+          <w:sz w:val="20"/>
+          <w:szCs w:val="20"/>
+        </w:rPr>
+        <w:t>import_element_#arguments.ceName#.log</w:t>
+      </w:r>
+      <w:proofErr w:type="spellEnd"/>
+      <w:r>
+        <w:rPr>
+          <w:rFonts w:ascii="Courier New" w:hAnsi="Courier New" w:cs="Courier New"/>
+          <w:color w:val="0000FF"/>
+          <w:sz w:val="20"/>
+          <w:szCs w:val="20"/>
+        </w:rPr>
+        <w:t>"</w:t>
       </w:r>
       <w:r>
         <w:rPr>
@@ -1359,7 +2152,48 @@
           <w:szCs w:val="20"/>
         </w:rPr>
         <w:tab/>
-        <w:t>startAt=arguments.startAt);</w:t>
+      </w:r>
+      <w:proofErr w:type="spellStart"/>
+      <w:proofErr w:type="gramStart"/>
+      <w:r>
+        <w:rPr>
+          <w:rFonts w:ascii="Courier New" w:hAnsi="Courier New" w:cs="Courier New"/>
+          <w:color w:val="000000"/>
+          <w:sz w:val="20"/>
+          <w:szCs w:val="20"/>
+        </w:rPr>
+        <w:t>startAt</w:t>
+      </w:r>
+      <w:proofErr w:type="spellEnd"/>
+      <w:r>
+        <w:rPr>
+          <w:rFonts w:ascii="Courier New" w:hAnsi="Courier New" w:cs="Courier New"/>
+          <w:color w:val="000000"/>
+          <w:sz w:val="20"/>
+          <w:szCs w:val="20"/>
+        </w:rPr>
+        <w:t>=</w:t>
+      </w:r>
+      <w:proofErr w:type="spellStart"/>
+      <w:proofErr w:type="gramEnd"/>
+      <w:r>
+        <w:rPr>
+          <w:rFonts w:ascii="Courier New" w:hAnsi="Courier New" w:cs="Courier New"/>
+          <w:color w:val="000000"/>
+          <w:sz w:val="20"/>
+          <w:szCs w:val="20"/>
+        </w:rPr>
+        <w:t>arguments.startAt</w:t>
+      </w:r>
+      <w:proofErr w:type="spellEnd"/>
+      <w:r>
+        <w:rPr>
+          <w:rFonts w:ascii="Courier New" w:hAnsi="Courier New" w:cs="Courier New"/>
+          <w:color w:val="000000"/>
+          <w:sz w:val="20"/>
+          <w:szCs w:val="20"/>
+        </w:rPr>
+        <w:t>);</w:t>
       </w:r>
     </w:p>
     <w:p>
@@ -1402,6 +2236,7 @@
         </w:rPr>
         <w:tab/>
       </w:r>
+      <w:proofErr w:type="gramStart"/>
       <w:r>
         <w:rPr>
           <w:rFonts w:ascii="Courier New" w:hAnsi="Courier New" w:cs="Courier New"/>
@@ -1411,6 +2246,7 @@
         </w:rPr>
         <w:t>break</w:t>
       </w:r>
+      <w:proofErr w:type="gramEnd"/>
       <w:r>
         <w:rPr>
           <w:rFonts w:ascii="Courier New" w:hAnsi="Courier New" w:cs="Courier New"/>
@@ -1514,7 +2350,15 @@
         <w:t>EXT-DATASOURCE</w:t>
       </w:r>
       <w:r>
-        <w:t xml:space="preserve"> = ColdFusion datasource for the import database.</w:t>
+        <w:t xml:space="preserve"> = ColdFusion </w:t>
+      </w:r>
+      <w:proofErr w:type="spellStart"/>
+      <w:r>
+        <w:t>datasource</w:t>
+      </w:r>
+      <w:proofErr w:type="spellEnd"/>
+      <w:r>
+        <w:t xml:space="preserve"> for the import database.</w:t>
       </w:r>
     </w:p>
     <w:p>
@@ -1544,10 +2388,21 @@
         </w:numPr>
       </w:pPr>
       <w:r>
-        <w:t>Reset the ADF for the site and access the Import Custom Element menu page (index.cfm</w:t>
-      </w:r>
-      <w:r>
-        <w:t>?resetServerADF=1&amp;resetSiteADF=1</w:t>
+        <w:lastRenderedPageBreak/>
+        <w:t>Reset the ADF for the site and access the Import Custom Element menu page (</w:t>
+      </w:r>
+      <w:proofErr w:type="spellStart"/>
+      <w:r>
+        <w:t>index.cfm</w:t>
+      </w:r>
+      <w:proofErr w:type="gramStart"/>
+      <w:r>
+        <w:t>?resetServerADF</w:t>
+      </w:r>
+      <w:proofErr w:type="spellEnd"/>
+      <w:proofErr w:type="gramEnd"/>
+      <w:r>
+        <w:t>=1&amp;resetSiteADF=1</w:t>
       </w:r>
       <w:r>
         <w:t>).</w:t>
@@ -2093,6 +2948,7 @@
   <w:style w:type="character" w:default="1" w:styleId="DefaultParagraphFont">
     <w:name w:val="Default Paragraph Font"/>
     <w:uiPriority w:val="1"/>
+    <w:semiHidden/>
     <w:unhideWhenUsed/>
   </w:style>
   <w:style w:type="table" w:default="1" w:styleId="TableNormal">

</xml_diff>